<commit_message>
Aggiunti Link utili e mockup
</commit_message>
<xml_diff>
--- a/Documents/Other stuff/Link utili/Link utili SWIFT UI.docx
+++ b/Documents/Other stuff/Link utili/Link utili SWIFT UI.docx
@@ -171,30 +171,14 @@
           <w:u w:val="single"/>
         </w:rPr>
       </w:pPr>
-      <w:r>
-        <w:fldChar w:fldCharType="begin"/>
-      </w:r>
-      <w:r>
-        <w:instrText>HYPERLINK "</w:instrText>
-      </w:r>
-      <w:r>
-        <w:instrText>https://mobbin.com/screens/e73a7d93-fc94-40b2-80c7-4e6156c1ece0?filter=screenPatterns.Calendar</w:instrText>
-      </w:r>
-      <w:r>
-        <w:instrText>"</w:instrText>
-      </w:r>
-      <w:r>
-        <w:fldChar w:fldCharType="separate"/>
-      </w:r>
-      <w:r>
-        <w:rPr>
-          <w:rStyle w:val="Collegamentoipertestuale"/>
-        </w:rPr>
-        <w:t>https://mobbin.com/screens/e73a7d93-fc94-40b2-80c7-4e6156c1ece0?filter=screenPatterns.Calendar</w:t>
-      </w:r>
-      <w:r>
-        <w:fldChar w:fldCharType="end"/>
-      </w:r>
+      <w:hyperlink r:id="rId7" w:history="1">
+        <w:r>
+          <w:rPr>
+            <w:rStyle w:val="Collegamentoipertestuale"/>
+          </w:rPr>
+          <w:t>https://mobbin.com/screens/e73a7d93-fc94-40b2-80c7-4e6156c1ece0?filter=screenPatterns.Calendar</w:t>
+        </w:r>
+      </w:hyperlink>
       <w:r>
         <w:t xml:space="preserve"> (</w:t>
       </w:r>
@@ -219,24 +203,12 @@
           <w:u w:val="single"/>
         </w:rPr>
       </w:pPr>
-      <w:hyperlink r:id="rId7" w:history="1">
+      <w:hyperlink r:id="rId8" w:history="1">
         <w:r>
           <w:rPr>
             <w:rStyle w:val="Collegamentoipertestuale"/>
           </w:rPr>
-          <w:t>https://www.youtube.c</w:t>
-        </w:r>
-        <w:r>
-          <w:rPr>
-            <w:rStyle w:val="Collegamentoipertestuale"/>
-          </w:rPr>
-          <w:t>o</w:t>
-        </w:r>
-        <w:r>
-          <w:rPr>
-            <w:rStyle w:val="Collegamentoipertestuale"/>
-          </w:rPr>
-          <w:t>m/playlist?list=PLFo6MW4q69Pyjig1F-6ZXQurS6ba_jWVf</w:t>
+          <w:t>https://www.youtube.com/playlist?list=PLFo6MW4q69Pyjig1F-6ZXQurS6ba_jWVf</w:t>
         </w:r>
       </w:hyperlink>
       <w:r>
@@ -254,7 +226,7 @@
           <w:rFonts w:ascii="Arial Nova" w:hAnsi="Arial Nova" w:cs="Consolas"/>
         </w:rPr>
       </w:pPr>
-      <w:hyperlink r:id="rId8" w:history="1">
+      <w:hyperlink r:id="rId9" w:history="1">
         <w:r>
           <w:rPr>
             <w:rStyle w:val="Collegamentoipertestuale"/>
@@ -276,7 +248,7 @@
           <w:u w:val="single"/>
         </w:rPr>
       </w:pPr>
-      <w:hyperlink r:id="rId9" w:history="1">
+      <w:hyperlink r:id="rId10" w:history="1">
         <w:r>
           <w:rPr>
             <w:rStyle w:val="Collegamentoipertestuale"/>
@@ -285,6 +257,26 @@
           <w:t>https://www.youtube.com/watch?v=RvTPVFFzYvg</w:t>
         </w:r>
       </w:hyperlink>
+    </w:p>
+    <w:p>
+      <w:pPr>
+        <w:pStyle w:val="Paragrafoelenco"/>
+        <w:numPr>
+          <w:ilvl w:val="0"/>
+          <w:numId w:val="1"/>
+        </w:numPr>
+        <w:rPr>
+          <w:rFonts w:ascii="Arial Nova" w:hAnsi="Arial Nova" w:cs="Consolas"/>
+          <w:u w:val="single"/>
+        </w:rPr>
+      </w:pPr>
+      <w:r>
+        <w:rPr>
+          <w:rFonts w:ascii="Arial Nova" w:hAnsi="Arial Nova" w:cs="Consolas"/>
+          <w:u w:val="single"/>
+        </w:rPr>
+        <w:t>https://www.youtube.com/watch?v=kGR6ljtmOvQ</w:t>
+      </w:r>
     </w:p>
     <w:p>
       <w:pPr>

</xml_diff>

<commit_message>
aggiunti link e mockup
</commit_message>
<xml_diff>
--- a/Documents/Other stuff/Link utili/Link utili SWIFT UI.docx
+++ b/Documents/Other stuff/Link utili/Link utili SWIFT UI.docx
@@ -270,13 +270,50 @@
           <w:u w:val="single"/>
         </w:rPr>
       </w:pPr>
-      <w:r>
+      <w:hyperlink r:id="rId11" w:history="1">
+        <w:r>
+          <w:rPr>
+            <w:rStyle w:val="Collegamentoipertestuale"/>
+            <w:rFonts w:ascii="Arial Nova" w:hAnsi="Arial Nova" w:cs="Consolas"/>
+          </w:rPr>
+          <w:t>https://www.youtube.com/watch?v=kGR6ljtmOvQ</w:t>
+        </w:r>
+      </w:hyperlink>
+    </w:p>
+    <w:p>
+      <w:pPr>
+        <w:pStyle w:val="Paragrafoelenco"/>
+        <w:numPr>
+          <w:ilvl w:val="0"/>
+          <w:numId w:val="1"/>
+        </w:numPr>
         <w:rPr>
           <w:rFonts w:ascii="Arial Nova" w:hAnsi="Arial Nova" w:cs="Consolas"/>
           <w:u w:val="single"/>
         </w:rPr>
-        <w:t>https://www.youtube.com/watch?v=kGR6ljtmOvQ</w:t>
-      </w:r>
+      </w:pPr>
+      <w:hyperlink r:id="rId12" w:history="1">
+        <w:r>
+          <w:rPr>
+            <w:rStyle w:val="Collegamentoipertestuale"/>
+            <w:rFonts w:ascii="Arial Nova" w:hAnsi="Arial Nova" w:cs="Consolas"/>
+          </w:rPr>
+          <w:t>https://www.youtube.com/watch?v=aTSjMpgkXkY</w:t>
+        </w:r>
+      </w:hyperlink>
+    </w:p>
+    <w:p>
+      <w:pPr>
+        <w:pStyle w:val="Paragrafoelenco"/>
+        <w:numPr>
+          <w:ilvl w:val="0"/>
+          <w:numId w:val="1"/>
+        </w:numPr>
+        <w:rPr>
+          <w:rFonts w:ascii="Arial Nova" w:hAnsi="Arial Nova" w:cs="Consolas"/>
+          <w:u w:val="single"/>
+        </w:rPr>
+      </w:pPr>
     </w:p>
     <w:p>
       <w:pPr>

</xml_diff>

<commit_message>
Modifiche link e mock
</commit_message>
<xml_diff>
--- a/Documents/Other stuff/Link utili/Link utili SWIFT UI.docx
+++ b/Documents/Other stuff/Link utili/Link utili SWIFT UI.docx
@@ -299,6 +299,28 @@
             <w:rFonts w:ascii="Arial Nova" w:hAnsi="Arial Nova" w:cs="Consolas"/>
           </w:rPr>
           <w:t>https://www.youtube.com/watch?v=aTSjMpgkXkY</w:t>
+        </w:r>
+      </w:hyperlink>
+    </w:p>
+    <w:p>
+      <w:pPr>
+        <w:pStyle w:val="Paragrafoelenco"/>
+        <w:numPr>
+          <w:ilvl w:val="0"/>
+          <w:numId w:val="1"/>
+        </w:numPr>
+        <w:rPr>
+          <w:rFonts w:ascii="Arial Nova" w:hAnsi="Arial Nova" w:cs="Consolas"/>
+          <w:u w:val="single"/>
+        </w:rPr>
+      </w:pPr>
+      <w:hyperlink r:id="rId13" w:history="1">
+        <w:r>
+          <w:rPr>
+            <w:rStyle w:val="Collegamentoipertestuale"/>
+            <w:rFonts w:ascii="Arial Nova" w:hAnsi="Arial Nova" w:cs="Consolas"/>
+          </w:rPr>
+          <w:t>https://www.youtube.com/watch?v=n0P8fKUuIqk</w:t>
         </w:r>
       </w:hyperlink>
     </w:p>

</xml_diff>

<commit_message>
Link e mock su progressi
</commit_message>
<xml_diff>
--- a/Documents/Other stuff/Link utili/Link utili SWIFT UI.docx
+++ b/Documents/Other stuff/Link utili/Link utili SWIFT UI.docx
@@ -336,6 +336,13 @@
           <w:u w:val="single"/>
         </w:rPr>
       </w:pPr>
+      <w:r>
+        <w:rPr>
+          <w:rFonts w:ascii="Arial Nova" w:hAnsi="Arial Nova" w:cs="Consolas"/>
+          <w:u w:val="single"/>
+        </w:rPr>
+        <w:t>https://www.youtube.com/watch?v=aPNw3BHSBG4</w:t>
+      </w:r>
     </w:p>
     <w:p>
       <w:pPr>

</xml_diff>